<commit_message>
Add final Sloan abstract
</commit_message>
<xml_diff>
--- a/40_submissions/MIT_Sloan_2025/SFM_Abstract.docx
+++ b/40_submissions/MIT_Sloan_2025/SFM_Abstract.docx
@@ -1,6 +1,6 @@
 
 <file path=word/document.xml><?xml version="1.0" encoding="utf-8"?>
-<w:document xmlns:wpc="http://schemas.microsoft.com/office/word/2010/wordprocessingCanvas" xmlns:cx="http://schemas.microsoft.com/office/drawing/2014/chartex" xmlns:cx1="http://schemas.microsoft.com/office/drawing/2015/9/8/chartex" xmlns:cx2="http://schemas.microsoft.com/office/drawing/2015/10/21/chartex" xmlns:cx3="http://schemas.microsoft.com/office/drawing/2016/5/9/chartex" xmlns:cx4="http://schemas.microsoft.com/office/drawing/2016/5/10/chartex" xmlns:cx5="http://schemas.microsoft.com/office/drawing/2016/5/11/chartex" xmlns:cx6="http://schemas.microsoft.com/office/drawing/2016/5/12/chartex" xmlns:cx7="http://schemas.microsoft.com/office/drawing/2016/5/13/chartex" xmlns:cx8="http://schemas.microsoft.com/office/drawing/2016/5/14/chartex" xmlns:mc="http://schemas.openxmlformats.org/markup-compatibility/2006" xmlns:aink="http://schemas.microsoft.com/office/drawing/2016/ink" xmlns:am3d="http://schemas.microsoft.com/office/drawing/2017/model3d" xmlns:o="urn:schemas-microsoft-com:office:office" xmlns:oel="http://schemas.microsoft.com/office/2019/extlst" xmlns:r="http://schemas.openxmlformats.org/officeDocument/2006/relationships" xmlns:m="http://schemas.openxmlformats.org/officeDocument/2006/math" xmlns:v="urn:schemas-microsoft-com:vml" xmlns:wp14="http://schemas.microsoft.com/office/word/2010/wordprocessingDrawing" xmlns:wp="http://schemas.openxmlformats.org/drawingml/2006/wordprocessingDrawing" xmlns:w10="urn:schemas-microsoft-com:office:word" xmlns:w="http://schemas.openxmlformats.org/wordprocessingml/2006/main" xmlns:w14="http://schemas.microsoft.com/office/word/2010/wordml" xmlns:w15="http://schemas.microsoft.com/office/word/2012/wordml" xmlns:w16cex="http://schemas.microsoft.com/office/word/2018/wordml/cex" xmlns:w16cid="http://schemas.microsoft.com/office/word/2016/wordml/cid" xmlns:w16="http://schemas.microsoft.com/office/word/2018/wordml" xmlns:w16du="http://schemas.microsoft.com/office/word/2023/wordml/word16du" xmlns:w16sdtdh="http://schemas.microsoft.com/office/word/2020/wordml/sdtdatahash" xmlns:w16se="http://schemas.microsoft.com/office/word/2015/wordml/symex" xmlns:wpg="http://schemas.microsoft.com/office/word/2010/wordprocessingGroup" xmlns:wpi="http://schemas.microsoft.com/office/word/2010/wordprocessingInk" xmlns:wne="http://schemas.microsoft.com/office/word/2006/wordml" xmlns:wps="http://schemas.microsoft.com/office/word/2010/wordprocessingShape" mc:Ignorable="w14 w15 w16se w16cid w16 w16cex w16sdtdh w16du wp14">
+<w:document xmlns:wpc="http://schemas.microsoft.com/office/word/2010/wordprocessingCanvas" xmlns:cx="http://schemas.microsoft.com/office/drawing/2014/chartex" xmlns:cx1="http://schemas.microsoft.com/office/drawing/2015/9/8/chartex" xmlns:cx2="http://schemas.microsoft.com/office/drawing/2015/10/21/chartex" xmlns:cx3="http://schemas.microsoft.com/office/drawing/2016/5/9/chartex" xmlns:cx4="http://schemas.microsoft.com/office/drawing/2016/5/10/chartex" xmlns:cx5="http://schemas.microsoft.com/office/drawing/2016/5/11/chartex" xmlns:cx6="http://schemas.microsoft.com/office/drawing/2016/5/12/chartex" xmlns:cx7="http://schemas.microsoft.com/office/drawing/2016/5/13/chartex" xmlns:cx8="http://schemas.microsoft.com/office/drawing/2016/5/14/chartex" xmlns:mc="http://schemas.openxmlformats.org/markup-compatibility/2006" xmlns:aink="http://schemas.microsoft.com/office/drawing/2016/ink" xmlns:am3d="http://schemas.microsoft.com/office/drawing/2017/model3d" xmlns:o="urn:schemas-microsoft-com:office:office" xmlns:r="http://schemas.openxmlformats.org/officeDocument/2006/relationships" xmlns:m="http://schemas.openxmlformats.org/officeDocument/2006/math" xmlns:v="urn:schemas-microsoft-com:vml" xmlns:wp14="http://schemas.microsoft.com/office/word/2010/wordprocessingDrawing" xmlns:wp="http://schemas.openxmlformats.org/drawingml/2006/wordprocessingDrawing" xmlns:w10="urn:schemas-microsoft-com:office:word" xmlns:w="http://schemas.openxmlformats.org/wordprocessingml/2006/main" xmlns:w14="http://schemas.microsoft.com/office/word/2010/wordml" xmlns:w15="http://schemas.microsoft.com/office/word/2012/wordml" xmlns:w16cid="http://schemas.microsoft.com/office/word/2016/wordml/cid" xmlns:w16se="http://schemas.microsoft.com/office/word/2015/wordml/symex" xmlns:wpg="http://schemas.microsoft.com/office/word/2010/wordprocessingGroup" xmlns:wpi="http://schemas.microsoft.com/office/word/2010/wordprocessingInk" xmlns:wne="http://schemas.microsoft.com/office/word/2006/wordml" xmlns:wps="http://schemas.microsoft.com/office/word/2010/wordprocessingShape" mc:Ignorable="w14 w15 w16se w16cid wp14">
   <w:body>
     <w:p>
       <w:pPr>
@@ -196,6 +196,7 @@
           <w:id w:val="-984548558"/>
           <w:citation/>
         </w:sdtPr>
+        <w:sdtEndPr/>
         <w:sdtContent>
           <w:r>
             <w:rPr>
@@ -228,6 +229,15 @@
               <w:sz w:val="22"/>
               <w:szCs w:val="22"/>
             </w:rPr>
+            <w:t xml:space="preserve"> </w:t>
+          </w:r>
+          <w:r>
+            <w:rPr>
+              <w:rFonts w:ascii="Cambria" w:hAnsi="Cambria"/>
+              <w:noProof/>
+              <w:sz w:val="22"/>
+              <w:szCs w:val="22"/>
+            </w:rPr>
             <w:t>[1]</w:t>
           </w:r>
           <w:r>
@@ -258,6 +268,7 @@
           <w:id w:val="1697498489"/>
           <w:citation/>
         </w:sdtPr>
+        <w:sdtEndPr/>
         <w:sdtContent>
           <w:r>
             <w:rPr>
@@ -379,6 +390,7 @@
           <w:id w:val="352077523"/>
           <w:citation/>
         </w:sdtPr>
+        <w:sdtEndPr/>
         <w:sdtContent>
           <w:r>
             <w:rPr>
@@ -450,6 +462,7 @@
           <w:id w:val="479819131"/>
           <w:citation/>
         </w:sdtPr>
+        <w:sdtEndPr/>
         <w:sdtContent>
           <w:r>
             <w:rPr>
@@ -634,6 +647,7 @@
           <w:id w:val="-816414392"/>
           <w:citation/>
         </w:sdtPr>
+        <w:sdtEndPr/>
         <w:sdtContent>
           <w:r>
             <w:rPr>
@@ -693,15 +707,7 @@
           <w:sz w:val="22"/>
           <w:szCs w:val="22"/>
         </w:rPr>
-        <w:t xml:space="preserve">using </w:t>
-      </w:r>
-      <w:r>
-        <w:rPr>
-          <w:rFonts w:ascii="Cambria" w:hAnsi="Cambria"/>
-          <w:sz w:val="22"/>
-          <w:szCs w:val="22"/>
-        </w:rPr>
-        <w:t xml:space="preserve"> </w:t>
+        <w:t xml:space="preserve">using  </w:t>
       </w:r>
       <w:r>
         <w:rPr>
@@ -760,6 +766,7 @@
           <w:id w:val="1868181063"/>
           <w:citation/>
         </w:sdtPr>
+        <w:sdtEndPr/>
         <w:sdtContent>
           <w:r>
             <w:rPr>
@@ -1075,7 +1082,7 @@
           <w:sz w:val="22"/>
           <w:szCs w:val="22"/>
         </w:rPr>
-        <w:instrText xml:space="preserve"> REF _Ref178609022 \h </w:instrText>
+        <w:instrText xml:space="preserve"> REF _Ref178609022 \h  \* MERGEFORMAT </w:instrText>
       </w:r>
       <w:r>
         <w:rPr>
@@ -1085,16 +1092,6 @@
           <w:sz w:val="22"/>
           <w:szCs w:val="22"/>
         </w:rPr>
-      </w:r>
-      <w:r>
-        <w:rPr>
-          <w:rFonts w:ascii="Cambria" w:hAnsi="Cambria"/>
-          <w:b/>
-          <w:bCs/>
-          <w:sz w:val="22"/>
-          <w:szCs w:val="22"/>
-        </w:rPr>
-        <w:instrText xml:space="preserve"> \* MERGEFORMAT </w:instrText>
       </w:r>
       <w:r>
         <w:rPr>
@@ -1240,7 +1237,7 @@
           <w:sz w:val="22"/>
           <w:szCs w:val="22"/>
         </w:rPr>
-        <w:instrText xml:space="preserve"> REF _Ref178609185 \h </w:instrText>
+        <w:instrText xml:space="preserve"> REF _Ref178609185 \h  \* MERGEFORMAT </w:instrText>
       </w:r>
       <w:r>
         <w:rPr>
@@ -1250,16 +1247,6 @@
           <w:sz w:val="22"/>
           <w:szCs w:val="22"/>
         </w:rPr>
-      </w:r>
-      <w:r>
-        <w:rPr>
-          <w:rFonts w:ascii="Cambria" w:hAnsi="Cambria"/>
-          <w:b/>
-          <w:bCs/>
-          <w:sz w:val="22"/>
-          <w:szCs w:val="22"/>
-        </w:rPr>
-        <w:instrText xml:space="preserve"> \* MERGEFORMAT </w:instrText>
       </w:r>
       <w:r>
         <w:rPr>
@@ -1561,8 +1548,8 @@
                 <w:szCs w:val="28"/>
               </w:rPr>
             </w:pPr>
-            <w:bookmarkStart w:id="1" w:name="_Ref178609164"/>
-            <w:bookmarkStart w:id="2" w:name="_Ref178609185"/>
+            <w:bookmarkStart w:id="1" w:name="_Ref178609185"/>
+            <w:bookmarkStart w:id="2" w:name="_Ref178609164"/>
             <w:r>
               <w:rPr>
                 <w:b/>
@@ -1630,7 +1617,7 @@
               </w:rPr>
               <w:fldChar w:fldCharType="end"/>
             </w:r>
-            <w:bookmarkEnd w:id="2"/>
+            <w:bookmarkEnd w:id="1"/>
             <w:r>
               <w:rPr>
                 <w:b/>
@@ -1642,7 +1629,7 @@
               </w:rPr>
               <w:t>: SAR - PAR</w:t>
             </w:r>
-            <w:bookmarkEnd w:id="1"/>
+            <w:bookmarkEnd w:id="2"/>
           </w:p>
           <w:p>
             <w:pPr>
@@ -1839,15 +1826,7 @@
           <w:sz w:val="22"/>
           <w:szCs w:val="22"/>
         </w:rPr>
-        <w:t>. By fully open-sourcing data and code, we contribute to the analytics community, fostering innovation and broader application in the sports industry.</w:t>
-      </w:r>
-      <w:r>
-        <w:rPr>
-          <w:rFonts w:ascii="Cambria" w:hAnsi="Cambria"/>
-          <w:sz w:val="22"/>
-          <w:szCs w:val="22"/>
-        </w:rPr>
-        <w:t xml:space="preserve"> </w:t>
+        <w:t xml:space="preserve">. By fully open-sourcing data and code, we contribute to the analytics community, fostering innovation and broader application in the sports industry. </w:t>
       </w:r>
       <w:r>
         <w:rPr>
@@ -1885,13 +1864,6 @@
     </w:p>
     <w:sdt>
       <w:sdtPr>
-        <w:id w:val="2025974510"/>
-        <w:docPartObj>
-          <w:docPartGallery w:val="Bibliographies"/>
-          <w:docPartUnique/>
-        </w:docPartObj>
-      </w:sdtPr>
-      <w:sdtEndPr>
         <w:rPr>
           <w:rFonts w:asciiTheme="minorHAnsi" w:eastAsiaTheme="minorHAnsi" w:hAnsiTheme="minorHAnsi" w:cstheme="minorBidi"/>
           <w:b w:val="0"/>
@@ -1901,7 +1873,13 @@
           <w:szCs w:val="24"/>
           <w:lang w:bidi="ar-SA"/>
         </w:rPr>
-      </w:sdtEndPr>
+        <w:id w:val="2025974510"/>
+        <w:docPartObj>
+          <w:docPartGallery w:val="Bibliographies"/>
+          <w:docPartUnique/>
+        </w:docPartObj>
+      </w:sdtPr>
+      <w:sdtEndPr/>
       <w:sdtContent>
         <w:p>
           <w:pPr>
@@ -1913,6 +1891,7 @@
             <w:id w:val="111145805"/>
             <w:bibliography/>
           </w:sdtPr>
+          <w:sdtEndPr/>
           <w:sdtContent>
             <w:p>
               <w:pPr>
@@ -1948,7 +1927,7 @@
               </w:tblGrid>
               <w:tr>
                 <w:trPr>
-                  <w:divId w:val="48497878"/>
+                  <w:divId w:val="213277320"/>
                   <w:tblCellSpacing w:w="15" w:type="dxa"/>
                 </w:trPr>
                 <w:tc>
@@ -1987,7 +1966,7 @@
                       <w:rPr>
                         <w:noProof/>
                       </w:rPr>
-                      <w:t xml:space="preserve">A. Solin and S. Särkkä, "Hilbert Space Methods for Reduced-Rank Gaussian Process Regression," </w:t>
+                      <w:t xml:space="preserve">W. Spearman, A. Basye, G. Dick, R. Hotovy and P. Pop, "Physics-Based Modeling of Pass Probabilities in Soccer," </w:t>
                     </w:r>
                     <w:r>
                       <w:rPr>
@@ -1995,20 +1974,20 @@
                         <w:iCs/>
                         <w:noProof/>
                       </w:rPr>
-                      <w:t xml:space="preserve">Stat Comput, </w:t>
+                      <w:t xml:space="preserve">Proceedings of the MIT Sloan Sports Analytics Conference, </w:t>
                     </w:r>
                     <w:r>
                       <w:rPr>
                         <w:noProof/>
                       </w:rPr>
-                      <w:t xml:space="preserve">no. 30, pp. 419-446, 2020. </w:t>
+                      <w:t xml:space="preserve">2017. </w:t>
                     </w:r>
                   </w:p>
                 </w:tc>
               </w:tr>
               <w:tr>
                 <w:trPr>
-                  <w:divId w:val="48497878"/>
+                  <w:divId w:val="213277320"/>
                   <w:tblCellSpacing w:w="15" w:type="dxa"/>
                 </w:trPr>
                 <w:tc>
@@ -2028,6 +2007,186 @@
                         <w:noProof/>
                       </w:rPr>
                       <w:t xml:space="preserve">[2] </w:t>
+                    </w:r>
+                  </w:p>
+                </w:tc>
+                <w:tc>
+                  <w:tcPr>
+                    <w:tcW w:w="0" w:type="auto"/>
+                    <w:hideMark/>
+                  </w:tcPr>
+                  <w:p>
+                    <w:pPr>
+                      <w:pStyle w:val="Bibliography"/>
+                      <w:rPr>
+                        <w:noProof/>
+                      </w:rPr>
+                    </w:pPr>
+                    <w:r>
+                      <w:rPr>
+                        <w:noProof/>
+                      </w:rPr>
+                      <w:t xml:space="preserve">J. Fernandez and L. Bornn, "Wide Open Spaces: A Statistical Technique for Measuring Space Creation in Professional Soccer," </w:t>
+                    </w:r>
+                    <w:r>
+                      <w:rPr>
+                        <w:i/>
+                        <w:iCs/>
+                        <w:noProof/>
+                      </w:rPr>
+                      <w:t xml:space="preserve">Proceedings of the MIT Sloan Sports Analytics Conference, </w:t>
+                    </w:r>
+                    <w:r>
+                      <w:rPr>
+                        <w:noProof/>
+                      </w:rPr>
+                      <w:t xml:space="preserve">2018. </w:t>
+                    </w:r>
+                  </w:p>
+                </w:tc>
+              </w:tr>
+              <w:tr>
+                <w:trPr>
+                  <w:divId w:val="213277320"/>
+                  <w:tblCellSpacing w:w="15" w:type="dxa"/>
+                </w:trPr>
+                <w:tc>
+                  <w:tcPr>
+                    <w:tcW w:w="50" w:type="pct"/>
+                    <w:hideMark/>
+                  </w:tcPr>
+                  <w:p>
+                    <w:pPr>
+                      <w:pStyle w:val="Bibliography"/>
+                      <w:rPr>
+                        <w:noProof/>
+                      </w:rPr>
+                    </w:pPr>
+                    <w:r>
+                      <w:rPr>
+                        <w:noProof/>
+                      </w:rPr>
+                      <w:t xml:space="preserve">[3] </w:t>
+                    </w:r>
+                  </w:p>
+                </w:tc>
+                <w:tc>
+                  <w:tcPr>
+                    <w:tcW w:w="0" w:type="auto"/>
+                    <w:hideMark/>
+                  </w:tcPr>
+                  <w:p>
+                    <w:pPr>
+                      <w:pStyle w:val="Bibliography"/>
+                      <w:rPr>
+                        <w:noProof/>
+                      </w:rPr>
+                    </w:pPr>
+                    <w:r>
+                      <w:rPr>
+                        <w:noProof/>
+                      </w:rPr>
+                      <w:t xml:space="preserve">B. S. Baumer, S. T. Jensen and G. J. Matthews, "openWAR: An Open Source System for Evaluating Overall Player Performance in Major League Baseball," </w:t>
+                    </w:r>
+                    <w:r>
+                      <w:rPr>
+                        <w:i/>
+                        <w:iCs/>
+                        <w:noProof/>
+                      </w:rPr>
+                      <w:t xml:space="preserve">Journal of Quantitative Analysis in Sports, </w:t>
+                    </w:r>
+                    <w:r>
+                      <w:rPr>
+                        <w:noProof/>
+                      </w:rPr>
+                      <w:t xml:space="preserve">vol. 11, no. 2, pp. 69-84, 2015. </w:t>
+                    </w:r>
+                  </w:p>
+                </w:tc>
+              </w:tr>
+              <w:tr>
+                <w:trPr>
+                  <w:divId w:val="213277320"/>
+                  <w:tblCellSpacing w:w="15" w:type="dxa"/>
+                </w:trPr>
+                <w:tc>
+                  <w:tcPr>
+                    <w:tcW w:w="50" w:type="pct"/>
+                    <w:hideMark/>
+                  </w:tcPr>
+                  <w:p>
+                    <w:pPr>
+                      <w:pStyle w:val="Bibliography"/>
+                      <w:rPr>
+                        <w:noProof/>
+                      </w:rPr>
+                    </w:pPr>
+                    <w:r>
+                      <w:rPr>
+                        <w:noProof/>
+                      </w:rPr>
+                      <w:t xml:space="preserve">[4] </w:t>
+                    </w:r>
+                  </w:p>
+                </w:tc>
+                <w:tc>
+                  <w:tcPr>
+                    <w:tcW w:w="0" w:type="auto"/>
+                    <w:hideMark/>
+                  </w:tcPr>
+                  <w:p>
+                    <w:pPr>
+                      <w:pStyle w:val="Bibliography"/>
+                      <w:rPr>
+                        <w:noProof/>
+                      </w:rPr>
+                    </w:pPr>
+                    <w:r>
+                      <w:rPr>
+                        <w:noProof/>
+                      </w:rPr>
+                      <w:t xml:space="preserve">R. Yurko, S. Ventura and M. Horowitz, "nflWAR: A Reproducible Method for Offensive Player Evaluation in Football," </w:t>
+                    </w:r>
+                    <w:r>
+                      <w:rPr>
+                        <w:i/>
+                        <w:iCs/>
+                        <w:noProof/>
+                      </w:rPr>
+                      <w:t xml:space="preserve">Journal of Quantitative Analysis in Sports, </w:t>
+                    </w:r>
+                    <w:r>
+                      <w:rPr>
+                        <w:noProof/>
+                      </w:rPr>
+                      <w:t xml:space="preserve">vol. 15, no. 3, pp. 163-183, 2019. </w:t>
+                    </w:r>
+                  </w:p>
+                </w:tc>
+              </w:tr>
+              <w:tr>
+                <w:trPr>
+                  <w:divId w:val="213277320"/>
+                  <w:tblCellSpacing w:w="15" w:type="dxa"/>
+                </w:trPr>
+                <w:tc>
+                  <w:tcPr>
+                    <w:tcW w:w="50" w:type="pct"/>
+                    <w:hideMark/>
+                  </w:tcPr>
+                  <w:p>
+                    <w:pPr>
+                      <w:pStyle w:val="Bibliography"/>
+                      <w:rPr>
+                        <w:noProof/>
+                      </w:rPr>
+                    </w:pPr>
+                    <w:r>
+                      <w:rPr>
+                        <w:noProof/>
+                      </w:rPr>
+                      <w:t xml:space="preserve">[5] </w:t>
                     </w:r>
                   </w:p>
                 </w:tc>
@@ -2068,187 +2227,7 @@
               </w:tr>
               <w:tr>
                 <w:trPr>
-                  <w:divId w:val="48497878"/>
-                  <w:tblCellSpacing w:w="15" w:type="dxa"/>
-                </w:trPr>
-                <w:tc>
-                  <w:tcPr>
-                    <w:tcW w:w="50" w:type="pct"/>
-                    <w:hideMark/>
-                  </w:tcPr>
-                  <w:p>
-                    <w:pPr>
-                      <w:pStyle w:val="Bibliography"/>
-                      <w:rPr>
-                        <w:noProof/>
-                      </w:rPr>
-                    </w:pPr>
-                    <w:r>
-                      <w:rPr>
-                        <w:noProof/>
-                      </w:rPr>
-                      <w:t xml:space="preserve">[3] </w:t>
-                    </w:r>
-                  </w:p>
-                </w:tc>
-                <w:tc>
-                  <w:tcPr>
-                    <w:tcW w:w="0" w:type="auto"/>
-                    <w:hideMark/>
-                  </w:tcPr>
-                  <w:p>
-                    <w:pPr>
-                      <w:pStyle w:val="Bibliography"/>
-                      <w:rPr>
-                        <w:noProof/>
-                      </w:rPr>
-                    </w:pPr>
-                    <w:r>
-                      <w:rPr>
-                        <w:noProof/>
-                      </w:rPr>
-                      <w:t xml:space="preserve">W. Spearman, A. Basye, G. Dick, R. Hotovy and P. Pop, "Physics-Based Modeling of Pass Probabilities in Soccer," </w:t>
-                    </w:r>
-                    <w:r>
-                      <w:rPr>
-                        <w:i/>
-                        <w:iCs/>
-                        <w:noProof/>
-                      </w:rPr>
-                      <w:t xml:space="preserve">Proceedings of the MIT Sloan Sports Analytics Conference, </w:t>
-                    </w:r>
-                    <w:r>
-                      <w:rPr>
-                        <w:noProof/>
-                      </w:rPr>
-                      <w:t xml:space="preserve">2017. </w:t>
-                    </w:r>
-                  </w:p>
-                </w:tc>
-              </w:tr>
-              <w:tr>
-                <w:trPr>
-                  <w:divId w:val="48497878"/>
-                  <w:tblCellSpacing w:w="15" w:type="dxa"/>
-                </w:trPr>
-                <w:tc>
-                  <w:tcPr>
-                    <w:tcW w:w="50" w:type="pct"/>
-                    <w:hideMark/>
-                  </w:tcPr>
-                  <w:p>
-                    <w:pPr>
-                      <w:pStyle w:val="Bibliography"/>
-                      <w:rPr>
-                        <w:noProof/>
-                      </w:rPr>
-                    </w:pPr>
-                    <w:r>
-                      <w:rPr>
-                        <w:noProof/>
-                      </w:rPr>
-                      <w:t xml:space="preserve">[4] </w:t>
-                    </w:r>
-                  </w:p>
-                </w:tc>
-                <w:tc>
-                  <w:tcPr>
-                    <w:tcW w:w="0" w:type="auto"/>
-                    <w:hideMark/>
-                  </w:tcPr>
-                  <w:p>
-                    <w:pPr>
-                      <w:pStyle w:val="Bibliography"/>
-                      <w:rPr>
-                        <w:noProof/>
-                      </w:rPr>
-                    </w:pPr>
-                    <w:r>
-                      <w:rPr>
-                        <w:noProof/>
-                      </w:rPr>
-                      <w:t xml:space="preserve">J. Fernandez and L. Bornn, "Wide Open Spaces: A Statistical Technique for Measuring Space Creation in Professional Soccer," </w:t>
-                    </w:r>
-                    <w:r>
-                      <w:rPr>
-                        <w:i/>
-                        <w:iCs/>
-                        <w:noProof/>
-                      </w:rPr>
-                      <w:t xml:space="preserve">Proceedings of the MIT Sloan Sports Analytics Conference, </w:t>
-                    </w:r>
-                    <w:r>
-                      <w:rPr>
-                        <w:noProof/>
-                      </w:rPr>
-                      <w:t xml:space="preserve">2018. </w:t>
-                    </w:r>
-                  </w:p>
-                </w:tc>
-              </w:tr>
-              <w:tr>
-                <w:trPr>
-                  <w:divId w:val="48497878"/>
-                  <w:tblCellSpacing w:w="15" w:type="dxa"/>
-                </w:trPr>
-                <w:tc>
-                  <w:tcPr>
-                    <w:tcW w:w="50" w:type="pct"/>
-                    <w:hideMark/>
-                  </w:tcPr>
-                  <w:p>
-                    <w:pPr>
-                      <w:pStyle w:val="Bibliography"/>
-                      <w:rPr>
-                        <w:noProof/>
-                      </w:rPr>
-                    </w:pPr>
-                    <w:r>
-                      <w:rPr>
-                        <w:noProof/>
-                      </w:rPr>
-                      <w:t xml:space="preserve">[5] </w:t>
-                    </w:r>
-                  </w:p>
-                </w:tc>
-                <w:tc>
-                  <w:tcPr>
-                    <w:tcW w:w="0" w:type="auto"/>
-                    <w:hideMark/>
-                  </w:tcPr>
-                  <w:p>
-                    <w:pPr>
-                      <w:pStyle w:val="Bibliography"/>
-                      <w:rPr>
-                        <w:noProof/>
-                      </w:rPr>
-                    </w:pPr>
-                    <w:r>
-                      <w:rPr>
-                        <w:noProof/>
-                      </w:rPr>
-                      <w:t xml:space="preserve">B. S. Baumer, S. T. Jensen and G. J. Matthews, "openWAR: An Open Source System for Evaluating Overall Player Performance in Major League Baseball," </w:t>
-                    </w:r>
-                    <w:r>
-                      <w:rPr>
-                        <w:i/>
-                        <w:iCs/>
-                        <w:noProof/>
-                      </w:rPr>
-                      <w:t xml:space="preserve">Journal of Quantitative Analysis in Sports, </w:t>
-                    </w:r>
-                    <w:r>
-                      <w:rPr>
-                        <w:noProof/>
-                      </w:rPr>
-                      <w:t xml:space="preserve">vol. 11, no. 2, pp. 69-84, 2015. </w:t>
-                    </w:r>
-                  </w:p>
-                </w:tc>
-              </w:tr>
-              <w:tr>
-                <w:trPr>
-                  <w:divId w:val="48497878"/>
+                  <w:divId w:val="213277320"/>
                   <w:tblCellSpacing w:w="15" w:type="dxa"/>
                 </w:trPr>
                 <w:tc>
@@ -2287,7 +2266,7 @@
                       <w:rPr>
                         <w:noProof/>
                       </w:rPr>
-                      <w:t xml:space="preserve">R. Yurko, S. Ventura and M. Horowitz, "nflWAR: A Reproducible Method for Offensive Player Evaluation in Football," </w:t>
+                      <w:t xml:space="preserve">A. Solin and S. Särkkä, "Hilbert Space Methods for Reduced-Rank Gaussian Process Regression," </w:t>
                     </w:r>
                     <w:r>
                       <w:rPr>
@@ -2295,13 +2274,13 @@
                         <w:iCs/>
                         <w:noProof/>
                       </w:rPr>
-                      <w:t xml:space="preserve">Journal of Quantitative Analysis in Sports, </w:t>
+                      <w:t xml:space="preserve">Stat Comput, </w:t>
                     </w:r>
                     <w:r>
                       <w:rPr>
                         <w:noProof/>
                       </w:rPr>
-                      <w:t xml:space="preserve">vol. 15, no. 3, pp. 163-183, 2019. </w:t>
+                      <w:t xml:space="preserve">no. 30, pp. 419-446, 2020. </w:t>
                     </w:r>
                   </w:p>
                 </w:tc>
@@ -2309,7 +2288,7 @@
             </w:tbl>
             <w:p>
               <w:pPr>
-                <w:divId w:val="48497878"/>
+                <w:divId w:val="213277320"/>
                 <w:rPr>
                   <w:rFonts w:eastAsia="Times New Roman"/>
                   <w:noProof/>
@@ -2330,41 +2309,8 @@
         </w:sdt>
       </w:sdtContent>
     </w:sdt>
-    <w:p>
-      <w:pPr>
-        <w:rPr>
-          <w:rFonts w:ascii="Cambria" w:hAnsi="Cambria"/>
-          <w:sz w:val="22"/>
-          <w:szCs w:val="22"/>
-        </w:rPr>
-      </w:pPr>
-      <w:r>
-        <w:rPr>
-          <w:rFonts w:ascii="Cambria" w:hAnsi="Cambria"/>
-          <w:sz w:val="22"/>
-          <w:szCs w:val="22"/>
-        </w:rPr>
-        <w:t xml:space="preserve">is not required, but if you have </w:t>
-      </w:r>
-      <w:proofErr w:type="gramStart"/>
-      <w:r>
-        <w:rPr>
-          <w:rFonts w:ascii="Cambria" w:hAnsi="Cambria"/>
-          <w:sz w:val="22"/>
-          <w:szCs w:val="22"/>
-        </w:rPr>
-        <w:t>one</w:t>
-      </w:r>
-      <w:proofErr w:type="gramEnd"/>
-      <w:r>
-        <w:rPr>
-          <w:rFonts w:ascii="Cambria" w:hAnsi="Cambria"/>
-          <w:sz w:val="22"/>
-          <w:szCs w:val="22"/>
-        </w:rPr>
-        <w:t xml:space="preserve"> please include it here.</w:t>
-      </w:r>
-    </w:p>
+    <w:bookmarkStart w:id="3" w:name="_GoBack" w:displacedByCustomXml="prev"/>
+    <w:bookmarkEnd w:id="3" w:displacedByCustomXml="prev"/>
     <w:sectPr>
       <w:footerReference w:type="even" r:id="rId11"/>
       <w:footerReference w:type="default" r:id="rId12"/>
@@ -2378,7 +2324,7 @@
 </file>
 
 <file path=word/endnotes.xml><?xml version="1.0" encoding="utf-8"?>
-<w:endnotes xmlns:wpc="http://schemas.microsoft.com/office/word/2010/wordprocessingCanvas" xmlns:cx="http://schemas.microsoft.com/office/drawing/2014/chartex" xmlns:cx1="http://schemas.microsoft.com/office/drawing/2015/9/8/chartex" xmlns:cx2="http://schemas.microsoft.com/office/drawing/2015/10/21/chartex" xmlns:cx3="http://schemas.microsoft.com/office/drawing/2016/5/9/chartex" xmlns:cx4="http://schemas.microsoft.com/office/drawing/2016/5/10/chartex" xmlns:cx5="http://schemas.microsoft.com/office/drawing/2016/5/11/chartex" xmlns:cx6="http://schemas.microsoft.com/office/drawing/2016/5/12/chartex" xmlns:cx7="http://schemas.microsoft.com/office/drawing/2016/5/13/chartex" xmlns:cx8="http://schemas.microsoft.com/office/drawing/2016/5/14/chartex" xmlns:mc="http://schemas.openxmlformats.org/markup-compatibility/2006" xmlns:aink="http://schemas.microsoft.com/office/drawing/2016/ink" xmlns:am3d="http://schemas.microsoft.com/office/drawing/2017/model3d" xmlns:o="urn:schemas-microsoft-com:office:office" xmlns:oel="http://schemas.microsoft.com/office/2019/extlst" xmlns:r="http://schemas.openxmlformats.org/officeDocument/2006/relationships" xmlns:m="http://schemas.openxmlformats.org/officeDocument/2006/math" xmlns:v="urn:schemas-microsoft-com:vml" xmlns:wp14="http://schemas.microsoft.com/office/word/2010/wordprocessingDrawing" xmlns:wp="http://schemas.openxmlformats.org/drawingml/2006/wordprocessingDrawing" xmlns:w10="urn:schemas-microsoft-com:office:word" xmlns:w="http://schemas.openxmlformats.org/wordprocessingml/2006/main" xmlns:w14="http://schemas.microsoft.com/office/word/2010/wordml" xmlns:w15="http://schemas.microsoft.com/office/word/2012/wordml" xmlns:w16cex="http://schemas.microsoft.com/office/word/2018/wordml/cex" xmlns:w16cid="http://schemas.microsoft.com/office/word/2016/wordml/cid" xmlns:w16="http://schemas.microsoft.com/office/word/2018/wordml" xmlns:w16du="http://schemas.microsoft.com/office/word/2023/wordml/word16du" xmlns:w16sdtdh="http://schemas.microsoft.com/office/word/2020/wordml/sdtdatahash" xmlns:w16se="http://schemas.microsoft.com/office/word/2015/wordml/symex" xmlns:wpg="http://schemas.microsoft.com/office/word/2010/wordprocessingGroup" xmlns:wpi="http://schemas.microsoft.com/office/word/2010/wordprocessingInk" xmlns:wne="http://schemas.microsoft.com/office/word/2006/wordml" xmlns:wps="http://schemas.microsoft.com/office/word/2010/wordprocessingShape" mc:Ignorable="w14 w15 w16se w16cid w16 w16cex w16sdtdh w16du wp14">
+<w:endnotes xmlns:wpc="http://schemas.microsoft.com/office/word/2010/wordprocessingCanvas" xmlns:cx="http://schemas.microsoft.com/office/drawing/2014/chartex" xmlns:cx1="http://schemas.microsoft.com/office/drawing/2015/9/8/chartex" xmlns:cx2="http://schemas.microsoft.com/office/drawing/2015/10/21/chartex" xmlns:cx3="http://schemas.microsoft.com/office/drawing/2016/5/9/chartex" xmlns:cx4="http://schemas.microsoft.com/office/drawing/2016/5/10/chartex" xmlns:cx5="http://schemas.microsoft.com/office/drawing/2016/5/11/chartex" xmlns:cx6="http://schemas.microsoft.com/office/drawing/2016/5/12/chartex" xmlns:cx7="http://schemas.microsoft.com/office/drawing/2016/5/13/chartex" xmlns:cx8="http://schemas.microsoft.com/office/drawing/2016/5/14/chartex" xmlns:mc="http://schemas.openxmlformats.org/markup-compatibility/2006" xmlns:aink="http://schemas.microsoft.com/office/drawing/2016/ink" xmlns:am3d="http://schemas.microsoft.com/office/drawing/2017/model3d" xmlns:o="urn:schemas-microsoft-com:office:office" xmlns:r="http://schemas.openxmlformats.org/officeDocument/2006/relationships" xmlns:m="http://schemas.openxmlformats.org/officeDocument/2006/math" xmlns:v="urn:schemas-microsoft-com:vml" xmlns:wp14="http://schemas.microsoft.com/office/word/2010/wordprocessingDrawing" xmlns:wp="http://schemas.openxmlformats.org/drawingml/2006/wordprocessingDrawing" xmlns:w10="urn:schemas-microsoft-com:office:word" xmlns:w="http://schemas.openxmlformats.org/wordprocessingml/2006/main" xmlns:w14="http://schemas.microsoft.com/office/word/2010/wordml" xmlns:w15="http://schemas.microsoft.com/office/word/2012/wordml" xmlns:w16cid="http://schemas.microsoft.com/office/word/2016/wordml/cid" xmlns:w16se="http://schemas.microsoft.com/office/word/2015/wordml/symex" xmlns:wpg="http://schemas.microsoft.com/office/word/2010/wordprocessingGroup" xmlns:wpi="http://schemas.microsoft.com/office/word/2010/wordprocessingInk" xmlns:wne="http://schemas.microsoft.com/office/word/2006/wordml" xmlns:wps="http://schemas.microsoft.com/office/word/2010/wordprocessingShape" mc:Ignorable="w14 w15 w16se w16cid wp14">
   <w:endnote w:type="separator" w:id="-1">
     <w:p>
       <w:r>
@@ -2397,7 +2343,7 @@
 </file>
 
 <file path=word/footer1.xml><?xml version="1.0" encoding="utf-8"?>
-<w:ftr xmlns:wpc="http://schemas.microsoft.com/office/word/2010/wordprocessingCanvas" xmlns:cx="http://schemas.microsoft.com/office/drawing/2014/chartex" xmlns:cx1="http://schemas.microsoft.com/office/drawing/2015/9/8/chartex" xmlns:cx2="http://schemas.microsoft.com/office/drawing/2015/10/21/chartex" xmlns:cx3="http://schemas.microsoft.com/office/drawing/2016/5/9/chartex" xmlns:cx4="http://schemas.microsoft.com/office/drawing/2016/5/10/chartex" xmlns:cx5="http://schemas.microsoft.com/office/drawing/2016/5/11/chartex" xmlns:cx6="http://schemas.microsoft.com/office/drawing/2016/5/12/chartex" xmlns:cx7="http://schemas.microsoft.com/office/drawing/2016/5/13/chartex" xmlns:cx8="http://schemas.microsoft.com/office/drawing/2016/5/14/chartex" xmlns:mc="http://schemas.openxmlformats.org/markup-compatibility/2006" xmlns:aink="http://schemas.microsoft.com/office/drawing/2016/ink" xmlns:am3d="http://schemas.microsoft.com/office/drawing/2017/model3d" xmlns:o="urn:schemas-microsoft-com:office:office" xmlns:oel="http://schemas.microsoft.com/office/2019/extlst" xmlns:r="http://schemas.openxmlformats.org/officeDocument/2006/relationships" xmlns:m="http://schemas.openxmlformats.org/officeDocument/2006/math" xmlns:v="urn:schemas-microsoft-com:vml" xmlns:wp14="http://schemas.microsoft.com/office/word/2010/wordprocessingDrawing" xmlns:wp="http://schemas.openxmlformats.org/drawingml/2006/wordprocessingDrawing" xmlns:w10="urn:schemas-microsoft-com:office:word" xmlns:w="http://schemas.openxmlformats.org/wordprocessingml/2006/main" xmlns:w14="http://schemas.microsoft.com/office/word/2010/wordml" xmlns:w15="http://schemas.microsoft.com/office/word/2012/wordml" xmlns:w16cex="http://schemas.microsoft.com/office/word/2018/wordml/cex" xmlns:w16cid="http://schemas.microsoft.com/office/word/2016/wordml/cid" xmlns:w16="http://schemas.microsoft.com/office/word/2018/wordml" xmlns:w16du="http://schemas.microsoft.com/office/word/2023/wordml/word16du" xmlns:w16sdtdh="http://schemas.microsoft.com/office/word/2020/wordml/sdtdatahash" xmlns:w16se="http://schemas.microsoft.com/office/word/2015/wordml/symex" xmlns:wpg="http://schemas.microsoft.com/office/word/2010/wordprocessingGroup" xmlns:wpi="http://schemas.microsoft.com/office/word/2010/wordprocessingInk" xmlns:wne="http://schemas.microsoft.com/office/word/2006/wordml" xmlns:wps="http://schemas.microsoft.com/office/word/2010/wordprocessingShape" mc:Ignorable="w14 w15 w16se w16cid w16 w16cex w16sdtdh w16du wp14">
+<w:ftr xmlns:wpc="http://schemas.microsoft.com/office/word/2010/wordprocessingCanvas" xmlns:cx="http://schemas.microsoft.com/office/drawing/2014/chartex" xmlns:cx1="http://schemas.microsoft.com/office/drawing/2015/9/8/chartex" xmlns:cx2="http://schemas.microsoft.com/office/drawing/2015/10/21/chartex" xmlns:cx3="http://schemas.microsoft.com/office/drawing/2016/5/9/chartex" xmlns:cx4="http://schemas.microsoft.com/office/drawing/2016/5/10/chartex" xmlns:cx5="http://schemas.microsoft.com/office/drawing/2016/5/11/chartex" xmlns:cx6="http://schemas.microsoft.com/office/drawing/2016/5/12/chartex" xmlns:cx7="http://schemas.microsoft.com/office/drawing/2016/5/13/chartex" xmlns:cx8="http://schemas.microsoft.com/office/drawing/2016/5/14/chartex" xmlns:mc="http://schemas.openxmlformats.org/markup-compatibility/2006" xmlns:aink="http://schemas.microsoft.com/office/drawing/2016/ink" xmlns:am3d="http://schemas.microsoft.com/office/drawing/2017/model3d" xmlns:o="urn:schemas-microsoft-com:office:office" xmlns:r="http://schemas.openxmlformats.org/officeDocument/2006/relationships" xmlns:m="http://schemas.openxmlformats.org/officeDocument/2006/math" xmlns:v="urn:schemas-microsoft-com:vml" xmlns:wp14="http://schemas.microsoft.com/office/word/2010/wordprocessingDrawing" xmlns:wp="http://schemas.openxmlformats.org/drawingml/2006/wordprocessingDrawing" xmlns:w10="urn:schemas-microsoft-com:office:word" xmlns:w="http://schemas.openxmlformats.org/wordprocessingml/2006/main" xmlns:w14="http://schemas.microsoft.com/office/word/2010/wordml" xmlns:w15="http://schemas.microsoft.com/office/word/2012/wordml" xmlns:w16cid="http://schemas.microsoft.com/office/word/2016/wordml/cid" xmlns:w16se="http://schemas.microsoft.com/office/word/2015/wordml/symex" xmlns:wpg="http://schemas.microsoft.com/office/word/2010/wordprocessingGroup" xmlns:wpi="http://schemas.microsoft.com/office/word/2010/wordprocessingInk" xmlns:wne="http://schemas.microsoft.com/office/word/2006/wordml" xmlns:wps="http://schemas.microsoft.com/office/word/2010/wordprocessingShape" mc:Ignorable="w14 w15 w16se w16cid wp14">
   <w:p>
     <w:pPr>
       <w:pStyle w:val="Footer"/>
@@ -2434,7 +2380,7 @@
 </file>
 
 <file path=word/footer2.xml><?xml version="1.0" encoding="utf-8"?>
-<w:ftr xmlns:wpc="http://schemas.microsoft.com/office/word/2010/wordprocessingCanvas" xmlns:cx="http://schemas.microsoft.com/office/drawing/2014/chartex" xmlns:cx1="http://schemas.microsoft.com/office/drawing/2015/9/8/chartex" xmlns:cx2="http://schemas.microsoft.com/office/drawing/2015/10/21/chartex" xmlns:cx3="http://schemas.microsoft.com/office/drawing/2016/5/9/chartex" xmlns:cx4="http://schemas.microsoft.com/office/drawing/2016/5/10/chartex" xmlns:cx5="http://schemas.microsoft.com/office/drawing/2016/5/11/chartex" xmlns:cx6="http://schemas.microsoft.com/office/drawing/2016/5/12/chartex" xmlns:cx7="http://schemas.microsoft.com/office/drawing/2016/5/13/chartex" xmlns:cx8="http://schemas.microsoft.com/office/drawing/2016/5/14/chartex" xmlns:mc="http://schemas.openxmlformats.org/markup-compatibility/2006" xmlns:aink="http://schemas.microsoft.com/office/drawing/2016/ink" xmlns:am3d="http://schemas.microsoft.com/office/drawing/2017/model3d" xmlns:o="urn:schemas-microsoft-com:office:office" xmlns:oel="http://schemas.microsoft.com/office/2019/extlst" xmlns:r="http://schemas.openxmlformats.org/officeDocument/2006/relationships" xmlns:m="http://schemas.openxmlformats.org/officeDocument/2006/math" xmlns:v="urn:schemas-microsoft-com:vml" xmlns:wp14="http://schemas.microsoft.com/office/word/2010/wordprocessingDrawing" xmlns:wp="http://schemas.openxmlformats.org/drawingml/2006/wordprocessingDrawing" xmlns:w10="urn:schemas-microsoft-com:office:word" xmlns:w="http://schemas.openxmlformats.org/wordprocessingml/2006/main" xmlns:w14="http://schemas.microsoft.com/office/word/2010/wordml" xmlns:w15="http://schemas.microsoft.com/office/word/2012/wordml" xmlns:w16cex="http://schemas.microsoft.com/office/word/2018/wordml/cex" xmlns:w16cid="http://schemas.microsoft.com/office/word/2016/wordml/cid" xmlns:w16="http://schemas.microsoft.com/office/word/2018/wordml" xmlns:w16du="http://schemas.microsoft.com/office/word/2023/wordml/word16du" xmlns:w16sdtdh="http://schemas.microsoft.com/office/word/2020/wordml/sdtdatahash" xmlns:w16se="http://schemas.microsoft.com/office/word/2015/wordml/symex" xmlns:wpg="http://schemas.microsoft.com/office/word/2010/wordprocessingGroup" xmlns:wpi="http://schemas.microsoft.com/office/word/2010/wordprocessingInk" xmlns:wne="http://schemas.microsoft.com/office/word/2006/wordml" xmlns:wps="http://schemas.microsoft.com/office/word/2010/wordprocessingShape" mc:Ignorable="w14 w15 w16se w16cid w16 w16cex w16sdtdh w16du wp14">
+<w:ftr xmlns:wpc="http://schemas.microsoft.com/office/word/2010/wordprocessingCanvas" xmlns:cx="http://schemas.microsoft.com/office/drawing/2014/chartex" xmlns:cx1="http://schemas.microsoft.com/office/drawing/2015/9/8/chartex" xmlns:cx2="http://schemas.microsoft.com/office/drawing/2015/10/21/chartex" xmlns:cx3="http://schemas.microsoft.com/office/drawing/2016/5/9/chartex" xmlns:cx4="http://schemas.microsoft.com/office/drawing/2016/5/10/chartex" xmlns:cx5="http://schemas.microsoft.com/office/drawing/2016/5/11/chartex" xmlns:cx6="http://schemas.microsoft.com/office/drawing/2016/5/12/chartex" xmlns:cx7="http://schemas.microsoft.com/office/drawing/2016/5/13/chartex" xmlns:cx8="http://schemas.microsoft.com/office/drawing/2016/5/14/chartex" xmlns:mc="http://schemas.openxmlformats.org/markup-compatibility/2006" xmlns:aink="http://schemas.microsoft.com/office/drawing/2016/ink" xmlns:am3d="http://schemas.microsoft.com/office/drawing/2017/model3d" xmlns:o="urn:schemas-microsoft-com:office:office" xmlns:r="http://schemas.openxmlformats.org/officeDocument/2006/relationships" xmlns:m="http://schemas.openxmlformats.org/officeDocument/2006/math" xmlns:v="urn:schemas-microsoft-com:vml" xmlns:wp14="http://schemas.microsoft.com/office/word/2010/wordprocessingDrawing" xmlns:wp="http://schemas.openxmlformats.org/drawingml/2006/wordprocessingDrawing" xmlns:w10="urn:schemas-microsoft-com:office:word" xmlns:w="http://schemas.openxmlformats.org/wordprocessingml/2006/main" xmlns:w14="http://schemas.microsoft.com/office/word/2010/wordml" xmlns:w15="http://schemas.microsoft.com/office/word/2012/wordml" xmlns:w16cid="http://schemas.microsoft.com/office/word/2016/wordml/cid" xmlns:w16se="http://schemas.microsoft.com/office/word/2015/wordml/symex" xmlns:wpg="http://schemas.microsoft.com/office/word/2010/wordprocessingGroup" xmlns:wpi="http://schemas.microsoft.com/office/word/2010/wordprocessingInk" xmlns:wne="http://schemas.microsoft.com/office/word/2006/wordml" xmlns:wps="http://schemas.microsoft.com/office/word/2010/wordprocessingShape" mc:Ignorable="w14 w15 w16se w16cid wp14">
   <w:p>
     <w:pPr>
       <w:pStyle w:val="Footer"/>
@@ -2550,7 +2496,7 @@
 </file>
 
 <file path=word/footnotes.xml><?xml version="1.0" encoding="utf-8"?>
-<w:footnotes xmlns:wpc="http://schemas.microsoft.com/office/word/2010/wordprocessingCanvas" xmlns:cx="http://schemas.microsoft.com/office/drawing/2014/chartex" xmlns:cx1="http://schemas.microsoft.com/office/drawing/2015/9/8/chartex" xmlns:cx2="http://schemas.microsoft.com/office/drawing/2015/10/21/chartex" xmlns:cx3="http://schemas.microsoft.com/office/drawing/2016/5/9/chartex" xmlns:cx4="http://schemas.microsoft.com/office/drawing/2016/5/10/chartex" xmlns:cx5="http://schemas.microsoft.com/office/drawing/2016/5/11/chartex" xmlns:cx6="http://schemas.microsoft.com/office/drawing/2016/5/12/chartex" xmlns:cx7="http://schemas.microsoft.com/office/drawing/2016/5/13/chartex" xmlns:cx8="http://schemas.microsoft.com/office/drawing/2016/5/14/chartex" xmlns:mc="http://schemas.openxmlformats.org/markup-compatibility/2006" xmlns:aink="http://schemas.microsoft.com/office/drawing/2016/ink" xmlns:am3d="http://schemas.microsoft.com/office/drawing/2017/model3d" xmlns:o="urn:schemas-microsoft-com:office:office" xmlns:oel="http://schemas.microsoft.com/office/2019/extlst" xmlns:r="http://schemas.openxmlformats.org/officeDocument/2006/relationships" xmlns:m="http://schemas.openxmlformats.org/officeDocument/2006/math" xmlns:v="urn:schemas-microsoft-com:vml" xmlns:wp14="http://schemas.microsoft.com/office/word/2010/wordprocessingDrawing" xmlns:wp="http://schemas.openxmlformats.org/drawingml/2006/wordprocessingDrawing" xmlns:w10="urn:schemas-microsoft-com:office:word" xmlns:w="http://schemas.openxmlformats.org/wordprocessingml/2006/main" xmlns:w14="http://schemas.microsoft.com/office/word/2010/wordml" xmlns:w15="http://schemas.microsoft.com/office/word/2012/wordml" xmlns:w16cex="http://schemas.microsoft.com/office/word/2018/wordml/cex" xmlns:w16cid="http://schemas.microsoft.com/office/word/2016/wordml/cid" xmlns:w16="http://schemas.microsoft.com/office/word/2018/wordml" xmlns:w16du="http://schemas.microsoft.com/office/word/2023/wordml/word16du" xmlns:w16sdtdh="http://schemas.microsoft.com/office/word/2020/wordml/sdtdatahash" xmlns:w16se="http://schemas.microsoft.com/office/word/2015/wordml/symex" xmlns:wpg="http://schemas.microsoft.com/office/word/2010/wordprocessingGroup" xmlns:wpi="http://schemas.microsoft.com/office/word/2010/wordprocessingInk" xmlns:wne="http://schemas.microsoft.com/office/word/2006/wordml" xmlns:wps="http://schemas.microsoft.com/office/word/2010/wordprocessingShape" mc:Ignorable="w14 w15 w16se w16cid w16 w16cex w16sdtdh w16du wp14">
+<w:footnotes xmlns:wpc="http://schemas.microsoft.com/office/word/2010/wordprocessingCanvas" xmlns:cx="http://schemas.microsoft.com/office/drawing/2014/chartex" xmlns:cx1="http://schemas.microsoft.com/office/drawing/2015/9/8/chartex" xmlns:cx2="http://schemas.microsoft.com/office/drawing/2015/10/21/chartex" xmlns:cx3="http://schemas.microsoft.com/office/drawing/2016/5/9/chartex" xmlns:cx4="http://schemas.microsoft.com/office/drawing/2016/5/10/chartex" xmlns:cx5="http://schemas.microsoft.com/office/drawing/2016/5/11/chartex" xmlns:cx6="http://schemas.microsoft.com/office/drawing/2016/5/12/chartex" xmlns:cx7="http://schemas.microsoft.com/office/drawing/2016/5/13/chartex" xmlns:cx8="http://schemas.microsoft.com/office/drawing/2016/5/14/chartex" xmlns:mc="http://schemas.openxmlformats.org/markup-compatibility/2006" xmlns:aink="http://schemas.microsoft.com/office/drawing/2016/ink" xmlns:am3d="http://schemas.microsoft.com/office/drawing/2017/model3d" xmlns:o="urn:schemas-microsoft-com:office:office" xmlns:r="http://schemas.openxmlformats.org/officeDocument/2006/relationships" xmlns:m="http://schemas.openxmlformats.org/officeDocument/2006/math" xmlns:v="urn:schemas-microsoft-com:vml" xmlns:wp14="http://schemas.microsoft.com/office/word/2010/wordprocessingDrawing" xmlns:wp="http://schemas.openxmlformats.org/drawingml/2006/wordprocessingDrawing" xmlns:w10="urn:schemas-microsoft-com:office:word" xmlns:w="http://schemas.openxmlformats.org/wordprocessingml/2006/main" xmlns:w14="http://schemas.microsoft.com/office/word/2010/wordml" xmlns:w15="http://schemas.microsoft.com/office/word/2012/wordml" xmlns:w16cid="http://schemas.microsoft.com/office/word/2016/wordml/cid" xmlns:w16se="http://schemas.microsoft.com/office/word/2015/wordml/symex" xmlns:wpg="http://schemas.microsoft.com/office/word/2010/wordprocessingGroup" xmlns:wpi="http://schemas.microsoft.com/office/word/2010/wordprocessingInk" xmlns:wne="http://schemas.microsoft.com/office/word/2006/wordml" xmlns:wps="http://schemas.microsoft.com/office/word/2010/wordprocessingShape" mc:Ignorable="w14 w15 w16se w16cid wp14">
   <w:footnote w:type="separator" w:id="-1">
     <w:p>
       <w:r>
@@ -2569,7 +2515,7 @@
 </file>
 
 <file path=word/numbering.xml><?xml version="1.0" encoding="utf-8"?>
-<w:numbering xmlns:wpc="http://schemas.microsoft.com/office/word/2010/wordprocessingCanvas" xmlns:cx="http://schemas.microsoft.com/office/drawing/2014/chartex" xmlns:cx1="http://schemas.microsoft.com/office/drawing/2015/9/8/chartex" xmlns:cx2="http://schemas.microsoft.com/office/drawing/2015/10/21/chartex" xmlns:cx3="http://schemas.microsoft.com/office/drawing/2016/5/9/chartex" xmlns:cx4="http://schemas.microsoft.com/office/drawing/2016/5/10/chartex" xmlns:cx5="http://schemas.microsoft.com/office/drawing/2016/5/11/chartex" xmlns:cx6="http://schemas.microsoft.com/office/drawing/2016/5/12/chartex" xmlns:cx7="http://schemas.microsoft.com/office/drawing/2016/5/13/chartex" xmlns:cx8="http://schemas.microsoft.com/office/drawing/2016/5/14/chartex" xmlns:mc="http://schemas.openxmlformats.org/markup-compatibility/2006" xmlns:aink="http://schemas.microsoft.com/office/drawing/2016/ink" xmlns:am3d="http://schemas.microsoft.com/office/drawing/2017/model3d" xmlns:o="urn:schemas-microsoft-com:office:office" xmlns:oel="http://schemas.microsoft.com/office/2019/extlst" xmlns:r="http://schemas.openxmlformats.org/officeDocument/2006/relationships" xmlns:m="http://schemas.openxmlformats.org/officeDocument/2006/math" xmlns:v="urn:schemas-microsoft-com:vml" xmlns:wp14="http://schemas.microsoft.com/office/word/2010/wordprocessingDrawing" xmlns:wp="http://schemas.openxmlformats.org/drawingml/2006/wordprocessingDrawing" xmlns:w10="urn:schemas-microsoft-com:office:word" xmlns:w="http://schemas.openxmlformats.org/wordprocessingml/2006/main" xmlns:w14="http://schemas.microsoft.com/office/word/2010/wordml" xmlns:w15="http://schemas.microsoft.com/office/word/2012/wordml" xmlns:w16cex="http://schemas.microsoft.com/office/word/2018/wordml/cex" xmlns:w16cid="http://schemas.microsoft.com/office/word/2016/wordml/cid" xmlns:w16="http://schemas.microsoft.com/office/word/2018/wordml" xmlns:w16du="http://schemas.microsoft.com/office/word/2023/wordml/word16du" xmlns:w16sdtdh="http://schemas.microsoft.com/office/word/2020/wordml/sdtdatahash" xmlns:w16se="http://schemas.microsoft.com/office/word/2015/wordml/symex" xmlns:wpg="http://schemas.microsoft.com/office/word/2010/wordprocessingGroup" xmlns:wpi="http://schemas.microsoft.com/office/word/2010/wordprocessingInk" xmlns:wne="http://schemas.microsoft.com/office/word/2006/wordml" xmlns:wps="http://schemas.microsoft.com/office/word/2010/wordprocessingShape" mc:Ignorable="w14 w15 w16se w16cid w16 w16cex w16sdtdh w16du wp14">
+<w:numbering xmlns:wpc="http://schemas.microsoft.com/office/word/2010/wordprocessingCanvas" xmlns:cx="http://schemas.microsoft.com/office/drawing/2014/chartex" xmlns:cx1="http://schemas.microsoft.com/office/drawing/2015/9/8/chartex" xmlns:cx2="http://schemas.microsoft.com/office/drawing/2015/10/21/chartex" xmlns:cx3="http://schemas.microsoft.com/office/drawing/2016/5/9/chartex" xmlns:cx4="http://schemas.microsoft.com/office/drawing/2016/5/10/chartex" xmlns:cx5="http://schemas.microsoft.com/office/drawing/2016/5/11/chartex" xmlns:cx6="http://schemas.microsoft.com/office/drawing/2016/5/12/chartex" xmlns:cx7="http://schemas.microsoft.com/office/drawing/2016/5/13/chartex" xmlns:cx8="http://schemas.microsoft.com/office/drawing/2016/5/14/chartex" xmlns:mc="http://schemas.openxmlformats.org/markup-compatibility/2006" xmlns:aink="http://schemas.microsoft.com/office/drawing/2016/ink" xmlns:am3d="http://schemas.microsoft.com/office/drawing/2017/model3d" xmlns:o="urn:schemas-microsoft-com:office:office" xmlns:r="http://schemas.openxmlformats.org/officeDocument/2006/relationships" xmlns:m="http://schemas.openxmlformats.org/officeDocument/2006/math" xmlns:v="urn:schemas-microsoft-com:vml" xmlns:wp14="http://schemas.microsoft.com/office/word/2010/wordprocessingDrawing" xmlns:wp="http://schemas.openxmlformats.org/drawingml/2006/wordprocessingDrawing" xmlns:w10="urn:schemas-microsoft-com:office:word" xmlns:w="http://schemas.openxmlformats.org/wordprocessingml/2006/main" xmlns:w14="http://schemas.microsoft.com/office/word/2010/wordml" xmlns:w15="http://schemas.microsoft.com/office/word/2012/wordml" xmlns:w16cid="http://schemas.microsoft.com/office/word/2016/wordml/cid" xmlns:w16se="http://schemas.microsoft.com/office/word/2015/wordml/symex" xmlns:wpg="http://schemas.microsoft.com/office/word/2010/wordprocessingGroup" xmlns:wpi="http://schemas.microsoft.com/office/word/2010/wordprocessingInk" xmlns:wne="http://schemas.microsoft.com/office/word/2006/wordml" xmlns:wps="http://schemas.microsoft.com/office/word/2010/wordprocessingShape" mc:Ignorable="w14 w15 w16se w16cid wp14">
   <w:abstractNum w:abstractNumId="0" w15:restartNumberingAfterBreak="0">
     <w:nsid w:val="3A64587C"/>
     <w:multiLevelType w:val="hybridMultilevel"/>
@@ -3015,26 +2961,26 @@
       </w:pPr>
     </w:lvl>
   </w:abstractNum>
-  <w:num w:numId="1" w16cid:durableId="406193188">
+  <w:num w:numId="1">
     <w:abstractNumId w:val="2"/>
   </w:num>
-  <w:num w:numId="2" w16cid:durableId="1068112714">
+  <w:num w:numId="2">
     <w:abstractNumId w:val="0"/>
   </w:num>
-  <w:num w:numId="3" w16cid:durableId="102698046">
+  <w:num w:numId="3">
     <w:abstractNumId w:val="3"/>
   </w:num>
-  <w:num w:numId="4" w16cid:durableId="945424977">
+  <w:num w:numId="4">
     <w:abstractNumId w:val="1"/>
   </w:num>
-  <w:num w:numId="5" w16cid:durableId="1437557686">
+  <w:num w:numId="5">
     <w:abstractNumId w:val="4"/>
   </w:num>
 </w:numbering>
 </file>
 
 <file path=word/styles.xml><?xml version="1.0" encoding="utf-8"?>
-<w:styles xmlns:mc="http://schemas.openxmlformats.org/markup-compatibility/2006" xmlns:r="http://schemas.openxmlformats.org/officeDocument/2006/relationships" xmlns:w="http://schemas.openxmlformats.org/wordprocessingml/2006/main" xmlns:w14="http://schemas.microsoft.com/office/word/2010/wordml" xmlns:w15="http://schemas.microsoft.com/office/word/2012/wordml" xmlns:w16cex="http://schemas.microsoft.com/office/word/2018/wordml/cex" xmlns:w16cid="http://schemas.microsoft.com/office/word/2016/wordml/cid" xmlns:w16="http://schemas.microsoft.com/office/word/2018/wordml" xmlns:w16du="http://schemas.microsoft.com/office/word/2023/wordml/word16du" xmlns:w16sdtdh="http://schemas.microsoft.com/office/word/2020/wordml/sdtdatahash" xmlns:w16se="http://schemas.microsoft.com/office/word/2015/wordml/symex" mc:Ignorable="w14 w15 w16se w16cid w16 w16cex w16sdtdh w16du">
+<w:styles xmlns:mc="http://schemas.openxmlformats.org/markup-compatibility/2006" xmlns:r="http://schemas.openxmlformats.org/officeDocument/2006/relationships" xmlns:w="http://schemas.openxmlformats.org/wordprocessingml/2006/main" xmlns:w14="http://schemas.microsoft.com/office/word/2010/wordml" xmlns:w15="http://schemas.microsoft.com/office/word/2012/wordml" xmlns:w16cid="http://schemas.microsoft.com/office/word/2016/wordml/cid" xmlns:w16se="http://schemas.microsoft.com/office/word/2015/wordml/symex" mc:Ignorable="w14 w15 w16se w16cid">
   <w:docDefaults>
     <w:rPrDefault>
       <w:rPr>
@@ -3046,7 +2992,7 @@
     </w:rPrDefault>
     <w:pPrDefault/>
   </w:docDefaults>
-  <w:latentStyles w:defLockedState="0" w:defUIPriority="99" w:defSemiHidden="0" w:defUnhideWhenUsed="0" w:defQFormat="0" w:count="376">
+  <w:latentStyles w:defLockedState="0" w:defUIPriority="99" w:defSemiHidden="0" w:defUnhideWhenUsed="0" w:defQFormat="0" w:count="375">
     <w:lsdException w:name="Normal" w:uiPriority="0" w:qFormat="1"/>
     <w:lsdException w:name="heading 1" w:uiPriority="9" w:qFormat="1"/>
     <w:lsdException w:name="heading 2" w:semiHidden="1" w:uiPriority="9" w:unhideWhenUsed="1" w:qFormat="1"/>
@@ -3413,7 +3359,6 @@
     <w:lsdException w:name="Smart Hyperlink" w:semiHidden="1" w:unhideWhenUsed="1"/>
     <w:lsdException w:name="Hashtag" w:semiHidden="1" w:unhideWhenUsed="1"/>
     <w:lsdException w:name="Unresolved Mention" w:semiHidden="1" w:unhideWhenUsed="1"/>
-    <w:lsdException w:name="Smart Link" w:semiHidden="1" w:unhideWhenUsed="1"/>
   </w:latentStyles>
   <w:style w:type="paragraph" w:default="1" w:styleId="Normal">
     <w:name w:val="Normal"/>
@@ -4107,7 +4052,7 @@
 </file>
 
 <file path=customXml/itemProps1.xml><?xml version="1.0" encoding="utf-8"?>
-<ds:datastoreItem xmlns:ds="http://schemas.openxmlformats.org/officeDocument/2006/customXml" ds:itemID="{7FF7F02A-DA1F-2B45-A6BA-853E8D15DB5D}">
+<ds:datastoreItem xmlns:ds="http://schemas.openxmlformats.org/officeDocument/2006/customXml" ds:itemID="{F7050A2A-A859-ED4E-B68D-BA39FCCEA02D}">
   <ds:schemaRefs>
     <ds:schemaRef ds:uri="http://schemas.openxmlformats.org/officeDocument/2006/bibliography"/>
   </ds:schemaRefs>

</xml_diff>